<commit_message>
dukun finished tests, more functions and report updated
</commit_message>
<xml_diff>
--- a/INFO6205 Project Report.docx
+++ b/INFO6205 Project Report.docx
@@ -352,7 +352,15 @@
         <w:t xml:space="preserve"> if</w:t>
       </w:r>
       <w:r>
-        <w:t xml:space="preserve"> there is a transfer </w:t>
+        <w:t xml:space="preserve"> there </w:t>
+      </w:r>
+      <w:proofErr w:type="gramStart"/>
+      <w:r>
+        <w:t>is</w:t>
+      </w:r>
+      <w:proofErr w:type="gramEnd"/>
+      <w:r>
+        <w:t xml:space="preserve"> a transfer </w:t>
       </w:r>
       <w:r>
         <w:t>station's</w:t>
@@ -391,6 +399,72 @@
       <w:pPr>
         <w:jc w:val="left"/>
       </w:pPr>
+      <w:r>
+        <w:t>Thus:</w:t>
+      </w:r>
+    </w:p>
+    <w:p>
+      <w:pPr>
+        <w:jc w:val="left"/>
+        <w:rPr>
+          <w:b/>
+          <w:i/>
+        </w:rPr>
+      </w:pPr>
+      <w:r>
+        <w:rPr>
+          <w:b/>
+          <w:i/>
+        </w:rPr>
+        <w:t>Phenotype:</w:t>
+      </w:r>
+    </w:p>
+    <w:p>
+      <w:pPr>
+        <w:jc w:val="left"/>
+      </w:pPr>
+      <w:r>
+        <w:t>     Each chromosome (transit station) is represented by a set of coordinates, such as (20,50)</w:t>
+      </w:r>
+    </w:p>
+    <w:p>
+      <w:pPr>
+        <w:jc w:val="left"/>
+      </w:pPr>
+      <w:r>
+        <w:rPr>
+          <w:b/>
+          <w:i/>
+        </w:rPr>
+        <w:t>G</w:t>
+      </w:r>
+      <w:r>
+        <w:rPr>
+          <w:b/>
+          <w:i/>
+        </w:rPr>
+        <w:t>enotype</w:t>
+      </w:r>
+      <w:r>
+        <w:rPr>
+          <w:b/>
+          <w:i/>
+        </w:rPr>
+        <w:t>:</w:t>
+      </w:r>
+    </w:p>
+    <w:p>
+      <w:pPr>
+        <w:jc w:val="left"/>
+      </w:pPr>
+      <w:r>
+        <w:t>     A set of 20 bits binary codes, for example: 00000101000001100010</w:t>
+      </w:r>
+    </w:p>
+    <w:p>
+      <w:pPr>
+        <w:jc w:val="left"/>
+      </w:pPr>
     </w:p>
     <w:p>
       <w:pPr>
@@ -436,24 +510,24 @@
         <w:rPr>
           <w:rFonts w:hint="eastAsia"/>
         </w:rPr>
+        <w:t xml:space="preserve">  </w:t>
+      </w:r>
+      <w:r>
+        <w:t>The fit</w:t>
+      </w:r>
+      <w:r>
+        <w:t>ness of each chromosome (transfer</w:t>
+      </w:r>
+      <w:r>
+        <w:t xml:space="preserve"> station) is composed of two parts.</w:t>
+      </w:r>
+      <w:r>
+        <w:rPr>
+          <w:rFonts w:hint="eastAsia"/>
+        </w:rPr>
         <w:t xml:space="preserve"> </w:t>
       </w:r>
       <w:r>
-        <w:t>The fit</w:t>
-      </w:r>
-      <w:r>
-        <w:t>ness of each chromosome (transfer</w:t>
-      </w:r>
-      <w:r>
-        <w:t xml:space="preserve"> station) is composed of two parts.</w:t>
-      </w:r>
-      <w:r>
-        <w:rPr>
-          <w:rFonts w:hint="eastAsia"/>
-        </w:rPr>
-        <w:t xml:space="preserve"> </w:t>
-      </w:r>
-      <w:r>
         <w:t>The first part is the distance</w:t>
       </w:r>
       <w:r>
@@ -483,7 +557,7 @@
         <w:jc w:val="left"/>
       </w:pPr>
       <w:r>
-        <w:t xml:space="preserve"> We assigned </w:t>
+        <w:t xml:space="preserve">  We assigned </w:t>
       </w:r>
       <w:r>
         <w:t xml:space="preserve">each part a corresponding weight </w:t>
@@ -565,7 +639,7 @@
           <w:lang w:eastAsia="en-US"/>
         </w:rPr>
         <w:drawing>
-          <wp:inline distT="0" distB="0" distL="0" distR="0" wp14:anchorId="61EE6FD1" wp14:editId="13448403">
+          <wp:inline distT="0" distB="0" distL="0" distR="0" wp14:anchorId="365774C7" wp14:editId="5427C4BE">
             <wp:extent cx="5270500" cy="513715"/>
             <wp:effectExtent l="0" t="0" r="0" b="0"/>
             <wp:docPr id="1" name="图片 1"/>
@@ -628,7 +702,7 @@
           <w:lang w:eastAsia="en-US"/>
         </w:rPr>
         <w:drawing>
-          <wp:inline distT="0" distB="0" distL="0" distR="0" wp14:anchorId="46892DD2" wp14:editId="17AFBD1D">
+          <wp:inline distT="0" distB="0" distL="0" distR="0" wp14:anchorId="14B38DAF" wp14:editId="474F3230">
             <wp:extent cx="5270500" cy="669925"/>
             <wp:effectExtent l="0" t="0" r="12700" b="0"/>
             <wp:docPr id="2" name="图片 2"/>
@@ -667,19 +741,101 @@
     <w:p>
       <w:pPr>
         <w:jc w:val="left"/>
-        <w:rPr>
-          <w:i/>
-        </w:rPr>
-      </w:pPr>
-      <w:r>
-        <w:t>3.</w:t>
+      </w:pPr>
+      <w:r>
+        <w:lastRenderedPageBreak/>
+        <w:t xml:space="preserve">3. </w:t>
+      </w:r>
+      <w:r>
+        <w:rPr>
+          <w:i/>
+        </w:rPr>
+        <w:t>Initial population</w:t>
+      </w:r>
+    </w:p>
+    <w:p>
+      <w:pPr>
+        <w:jc w:val="left"/>
+      </w:pPr>
+      <w:r>
+        <w:t>    In the beginning, we randomly generated 30 coordinates (chromosomes) to form the initial population and evolved on this basis.</w:t>
       </w:r>
       <w:r>
         <w:t xml:space="preserve"> </w:t>
       </w:r>
+    </w:p>
+    <w:p>
+      <w:pPr>
+        <w:jc w:val="left"/>
+      </w:pPr>
+    </w:p>
+    <w:p>
+      <w:pPr>
+        <w:jc w:val="left"/>
+      </w:pPr>
+      <w:r>
+        <w:t xml:space="preserve">4.Evolution </w:t>
+      </w:r>
+    </w:p>
+    <w:p>
+      <w:pPr>
+        <w:jc w:val="left"/>
+      </w:pPr>
       <w:r>
         <w:rPr>
           <w:rFonts w:hint="eastAsia"/>
+        </w:rPr>
+        <w:t xml:space="preserve">  </w:t>
+      </w:r>
+      <w:r>
+        <w:t xml:space="preserve">For each generation of chromosomes, the best chromosomes are selected first; the cumulative probability of chromosomes is calculated to provide a basis for selecting other chromosomes as parents for the next generation; then </w:t>
+      </w:r>
+      <w:r>
+        <w:rPr>
+          <w:rFonts w:hint="eastAsia"/>
+        </w:rPr>
+        <w:t xml:space="preserve">we cross and mutate the selected </w:t>
+      </w:r>
+      <w:r>
+        <w:t>chromosomes</w:t>
+      </w:r>
+      <w:r>
+        <w:rPr>
+          <w:rFonts w:hint="eastAsia"/>
+        </w:rPr>
+        <w:t>.</w:t>
+      </w:r>
+    </w:p>
+    <w:p>
+      <w:pPr>
+        <w:jc w:val="left"/>
+      </w:pPr>
+      <w:r>
+        <w:rPr>
+          <w:rFonts w:hint="eastAsia"/>
+        </w:rPr>
+        <w:t xml:space="preserve"> </w:t>
+      </w:r>
+    </w:p>
+    <w:p>
+      <w:pPr>
+        <w:jc w:val="left"/>
+        <w:rPr>
+          <w:i/>
+        </w:rPr>
+      </w:pPr>
+      <w:r>
+        <w:t>5</w:t>
+      </w:r>
+      <w:r>
+        <w:rPr>
+          <w:i/>
+        </w:rPr>
+        <w:t xml:space="preserve">. </w:t>
+      </w:r>
+      <w:r>
+        <w:rPr>
+          <w:rFonts w:hint="eastAsia"/>
           <w:i/>
         </w:rPr>
         <w:t>N</w:t>
@@ -707,7 +863,24 @@
     <w:p>
       <w:pPr>
         <w:jc w:val="left"/>
-      </w:pPr>
+        <w:rPr>
+          <w:i/>
+        </w:rPr>
+      </w:pPr>
+      <w:r>
+        <w:rPr>
+          <w:i/>
+        </w:rPr>
+        <w:t>Best Chromosomes Selection:</w:t>
+      </w:r>
+    </w:p>
+    <w:p>
+      <w:pPr>
+        <w:jc w:val="left"/>
+      </w:pPr>
+      <w:r>
+        <w:t xml:space="preserve">  </w:t>
+      </w:r>
       <w:r>
         <w:t xml:space="preserve">When </w:t>
       </w:r>
@@ -720,6 +893,7 @@
       <w:r>
         <w:t xml:space="preserve">t chromosomes, we use </w:t>
       </w:r>
+      <w:proofErr w:type="spellStart"/>
       <w:r>
         <w:rPr>
           <w:rFonts w:hint="eastAsia"/>
@@ -733,8 +907,42 @@
         </w:rPr>
         <w:t>rorityQueue</w:t>
       </w:r>
-      <w:r>
-        <w:t xml:space="preserve"> to sort the chromosomes according to the fitness of each chromosome, select the best chromosomes, and copy them directly to the next generation without </w:t>
+      <w:proofErr w:type="spellEnd"/>
+      <w:r>
+        <w:t xml:space="preserve"> to sort the chromosomes according to the fitness of each chromosome</w:t>
+      </w:r>
+      <w:r>
+        <w:t xml:space="preserve"> (</w:t>
+      </w:r>
+      <w:r>
+        <w:t>Our chromosomes</w:t>
+      </w:r>
+      <w:r>
+        <w:t xml:space="preserve"> class</w:t>
+      </w:r>
+      <w:r>
+        <w:t xml:space="preserve"> implement the comparable interface and override </w:t>
+      </w:r>
+      <w:proofErr w:type="spellStart"/>
+      <w:r>
+        <w:t>compareTo</w:t>
+      </w:r>
+      <w:proofErr w:type="spellEnd"/>
+      <w:r>
+        <w:t xml:space="preserve"> method</w:t>
+      </w:r>
+      <w:r>
+        <w:t>)</w:t>
+      </w:r>
+      <w:r>
+        <w:t xml:space="preserve">, select the best chromosomes, and copy them directly to the next generation </w:t>
+      </w:r>
+      <w:r>
+        <w:rPr>
+          <w:b/>
+          <w:i/>
+        </w:rPr>
+        <w:t xml:space="preserve">without </w:t>
       </w:r>
       <w:r>
         <w:t>crossing over</w:t>
@@ -746,338 +954,497 @@
     <w:p>
       <w:pPr>
         <w:jc w:val="left"/>
-      </w:pPr>
-      <w:r>
-        <w:t>我</w:t>
-      </w:r>
-      <w:r>
-        <w:rPr>
-          <w:rFonts w:ascii="宋体" w:eastAsia="宋体" w:hAnsi="宋体" w:cs="宋体" w:hint="eastAsia"/>
-        </w:rPr>
-        <w:t>们</w:t>
-      </w:r>
-      <w:r>
-        <w:t>会</w:t>
+        <w:rPr>
+          <w:i/>
+        </w:rPr>
+      </w:pPr>
+      <w:r>
+        <w:rPr>
+          <w:i/>
+        </w:rPr>
+        <w:t>Other Parent</w:t>
+      </w:r>
+      <w:r>
+        <w:t xml:space="preserve"> </w:t>
+      </w:r>
+      <w:r>
+        <w:rPr>
+          <w:i/>
+        </w:rPr>
+        <w:t>Chromosomes Selection:</w:t>
+      </w:r>
+    </w:p>
+    <w:p>
+      <w:pPr>
+        <w:jc w:val="left"/>
+        <w:rPr>
+          <w:i/>
+        </w:rPr>
+      </w:pPr>
+      <w:r>
+        <w:rPr>
+          <w:i/>
+        </w:rPr>
+        <w:t xml:space="preserve">    </w:t>
+      </w:r>
+      <w:r>
+        <w:rPr>
+          <w:i/>
+        </w:rPr>
+        <w:t xml:space="preserve">We used the </w:t>
+      </w:r>
+      <w:r>
+        <w:rPr>
+          <w:i/>
+        </w:rPr>
+        <w:t>"</w:t>
+      </w:r>
+      <w:r>
+        <w:rPr>
+          <w:i/>
+        </w:rPr>
+        <w:t>roulette method</w:t>
+      </w:r>
+      <w:r>
+        <w:rPr>
+          <w:i/>
+        </w:rPr>
+        <w:t>"</w:t>
+      </w:r>
+      <w:r>
+        <w:rPr>
+          <w:i/>
+        </w:rPr>
+        <w:t xml:space="preserve"> when selecting other parents' chromosomes.</w:t>
+      </w:r>
+    </w:p>
+    <w:p>
+      <w:pPr>
+        <w:jc w:val="left"/>
+      </w:pPr>
+      <w:r>
+        <w:t xml:space="preserve">Step (1) </w:t>
+      </w:r>
+      <w:proofErr w:type="gramStart"/>
+      <w:r>
+        <w:t>We</w:t>
+      </w:r>
+      <w:proofErr w:type="gramEnd"/>
+      <w:r>
+        <w:t xml:space="preserve"> calculate the probability that each chromosome will be selected for each generation based on the fitness of each chromosome. Since we want the better the chromosome's fitness is, the larger possible it be selected, we divide each Chromosome by 10 (10/fitness). For example: if the population size is 5, the fitness of each chromosome is (10, 20, 30, 40, 50). The new fitness after calculation of each chromosome is (1, 0.5, 0.3, 0.25, 0.2)</w:t>
+      </w:r>
+    </w:p>
+    <w:p>
+      <w:pPr>
+        <w:jc w:val="left"/>
+      </w:pPr>
+      <w:r>
+        <w:t xml:space="preserve">Step </w:t>
+      </w:r>
+      <w:r>
+        <w:t>(2) Calculate the</w:t>
+      </w:r>
+      <w:r>
+        <w:t xml:space="preserve"> selected probability (fitness/</w:t>
+      </w:r>
+      <w:proofErr w:type="spellStart"/>
+      <w:proofErr w:type="gramStart"/>
+      <w:r>
+        <w:t>S</w:t>
+      </w:r>
+      <w:r>
+        <w:t>umFitness</w:t>
+      </w:r>
+      <w:proofErr w:type="spellEnd"/>
+      <w:r>
+        <w:t>(</w:t>
+      </w:r>
+      <w:proofErr w:type="gramEnd"/>
+      <w:r>
+        <w:t>2.5)</w:t>
+      </w:r>
+      <w:r>
+        <w:t>) of each chromosome in the population. Using the above example, the probability of being selected in each chromosome is (0.44.22, 0.14, 0.12, 0.08).</w:t>
+      </w:r>
+    </w:p>
+    <w:p>
+      <w:pPr>
+        <w:jc w:val="left"/>
+      </w:pPr>
+      <w:r>
+        <w:t>Step (3) Calculate the cumulative probability that each chromosome is selected in the population, using the above example, (0.44,0.66,0.8,0.92,1.0)</w:t>
+      </w:r>
+    </w:p>
+    <w:p>
+      <w:pPr>
+        <w:jc w:val="left"/>
+      </w:pPr>
+      <w:r>
+        <w:t xml:space="preserve">Step (4) The computer generates a random probability. If the probability is less than a certain cumulative probability, the corresponding chromosome is selected. </w:t>
       </w:r>
       <w:r>
         <w:rPr>
           <w:rFonts w:hint="eastAsia"/>
         </w:rPr>
-        <w:t>根据</w:t>
-      </w:r>
-      <w:r>
-        <w:t>fi</w:t>
+        <w:t>And</w:t>
+      </w:r>
+      <w:r>
+        <w:t xml:space="preserve"> the better the chromosome will be easier to be selected.</w:t>
+      </w:r>
+    </w:p>
+    <w:p>
+      <w:pPr>
+        <w:jc w:val="left"/>
+        <w:rPr>
+          <w:i/>
+        </w:rPr>
+      </w:pPr>
+    </w:p>
+    <w:p>
+      <w:pPr>
+        <w:jc w:val="left"/>
+      </w:pPr>
+      <w:r>
+        <w:rPr>
+          <w:i/>
+        </w:rPr>
+        <w:t>6.</w:t>
+      </w:r>
+      <w:r>
+        <w:rPr>
+          <w:i/>
+        </w:rPr>
+        <w:t xml:space="preserve">Crossing Over: </w:t>
       </w:r>
       <w:r>
         <w:rPr>
           <w:rFonts w:hint="eastAsia"/>
         </w:rPr>
-        <w:t>tn</w:t>
-      </w:r>
-      <w:r>
-        <w:t>ess</w:t>
-      </w:r>
-      <w:r>
-        <w:rPr>
-          <w:rFonts w:ascii="宋体" w:eastAsia="宋体" w:hAnsi="宋体" w:cs="宋体" w:hint="eastAsia"/>
-        </w:rPr>
-        <w:t>计</w:t>
-      </w:r>
-      <w:r>
-        <w:t>算每一代每个染色体的</w:t>
-      </w:r>
-      <w:r>
-        <w:rPr>
-          <w:highlight w:val="cyan"/>
-        </w:rPr>
-        <w:t>累</w:t>
-      </w:r>
-      <w:r>
-        <w:rPr>
-          <w:rFonts w:ascii="宋体" w:eastAsia="宋体" w:hAnsi="宋体" w:cs="宋体" w:hint="eastAsia"/>
-          <w:highlight w:val="cyan"/>
-        </w:rPr>
-        <w:t>积</w:t>
-      </w:r>
-      <w:r>
-        <w:rPr>
-          <w:highlight w:val="cyan"/>
-        </w:rPr>
-        <w:t>概率</w:t>
+        <w:t xml:space="preserve"> </w:t>
+      </w:r>
+    </w:p>
+    <w:p>
+      <w:pPr>
+        <w:jc w:val="left"/>
+      </w:pPr>
+      <w:r>
+        <w:rPr>
+          <w:rFonts w:hint="eastAsia"/>
+        </w:rPr>
+        <w:t xml:space="preserve">After </w:t>
+      </w:r>
+      <w:r>
+        <w:t>we selected parent</w:t>
+      </w:r>
+      <w:r>
+        <w:t xml:space="preserve"> chromosomes</w:t>
+      </w:r>
+      <w:r>
+        <w:t xml:space="preserve">, </w:t>
+      </w:r>
+      <w:r>
+        <w:rPr>
+          <w:rFonts w:hint="eastAsia"/>
+        </w:rPr>
+        <w:t xml:space="preserve">if </w:t>
+      </w:r>
+      <w:r>
+        <w:t xml:space="preserve">the random generated probability is less than </w:t>
+      </w:r>
+      <w:proofErr w:type="gramStart"/>
+      <w:r>
+        <w:t>Pc(</w:t>
+      </w:r>
+      <w:proofErr w:type="gramEnd"/>
+      <w:r>
+        <w:t xml:space="preserve">0.8) we randomly exchange fragments in parent </w:t>
+      </w:r>
+      <w:r>
+        <w:t>chromosome</w:t>
+      </w:r>
+      <w:r>
+        <w:t>s to cross over</w:t>
+      </w:r>
+      <w:r>
+        <w:t>.</w:t>
+      </w:r>
+    </w:p>
+    <w:p>
+      <w:pPr>
+        <w:jc w:val="left"/>
+      </w:pPr>
+      <w:r>
+        <w:t>For example:</w:t>
+      </w:r>
+    </w:p>
+    <w:p>
+      <w:pPr>
+        <w:jc w:val="left"/>
+      </w:pPr>
+      <w:r>
+        <w:t xml:space="preserve">     Parent </w:t>
+      </w:r>
+      <w:r>
+        <w:rPr>
+          <w:rFonts w:hint="eastAsia"/>
+        </w:rPr>
+        <w:t>c</w:t>
+      </w:r>
+      <w:r>
+        <w:t>1</w:t>
+      </w:r>
+      <w:r>
+        <w:t>：</w:t>
+      </w:r>
+      <w:r>
+        <w:t>00|</w:t>
+      </w:r>
+      <w:r>
+        <w:rPr>
+          <w:color w:val="FF0000"/>
+        </w:rPr>
+        <w:t>110</w:t>
+      </w:r>
+      <w:r>
+        <w:rPr>
+          <w:color w:val="FF0000"/>
+        </w:rPr>
+        <w:t>1</w:t>
+      </w:r>
+      <w:r>
+        <w:t>|10010011001100</w:t>
+      </w:r>
+    </w:p>
+    <w:p>
+      <w:pPr>
+        <w:jc w:val="left"/>
+      </w:pPr>
+      <w:r>
+        <w:t xml:space="preserve">     Parent c2</w:t>
+      </w:r>
+      <w:r>
+        <w:t>：</w:t>
+      </w:r>
+      <w:r>
+        <w:t>10|</w:t>
+      </w:r>
+      <w:r>
+        <w:rPr>
+          <w:color w:val="FF0000"/>
+        </w:rPr>
+        <w:t>100</w:t>
+      </w:r>
+      <w:r>
+        <w:rPr>
+          <w:color w:val="FF0000"/>
+        </w:rPr>
+        <w:t>1</w:t>
+      </w:r>
+      <w:r>
+        <w:t>|01000000100101</w:t>
+      </w:r>
+    </w:p>
+    <w:p>
+      <w:pPr>
+        <w:jc w:val="left"/>
+      </w:pPr>
+      <w:r>
+        <w:t xml:space="preserve">    </w:t>
+      </w:r>
+      <w:r>
+        <w:rPr>
+          <w:rFonts w:hint="eastAsia"/>
+        </w:rPr>
+        <w:t>Swap</w:t>
+      </w:r>
+      <w:r>
+        <w:t xml:space="preserve"> gene fragment</w:t>
+      </w:r>
+      <w:r>
+        <w:t xml:space="preserve"> </w:t>
+      </w:r>
+      <w:r>
+        <w:t xml:space="preserve">index </w:t>
+      </w:r>
+      <w:r>
+        <w:rPr>
+          <w:rFonts w:hint="eastAsia"/>
+        </w:rPr>
+        <w:t>2</w:t>
+      </w:r>
+      <w:r>
+        <w:t>-5</w:t>
+      </w:r>
+      <w:r>
+        <w:t>:</w:t>
+      </w:r>
+    </w:p>
+    <w:p>
+      <w:pPr>
+        <w:jc w:val="left"/>
+      </w:pPr>
+    </w:p>
+    <w:p>
+      <w:pPr>
+        <w:jc w:val="left"/>
+      </w:pPr>
+      <w:r>
+        <w:t>Child 1</w:t>
+      </w:r>
+      <w:r>
+        <w:t>：</w:t>
+      </w:r>
+      <w:r>
+        <w:t>00|</w:t>
+      </w:r>
+      <w:r>
+        <w:rPr>
+          <w:color w:val="FF0000"/>
+        </w:rPr>
+        <w:t>100</w:t>
+      </w:r>
+      <w:r>
+        <w:rPr>
+          <w:color w:val="FF0000"/>
+        </w:rPr>
+        <w:t>1</w:t>
+      </w:r>
+      <w:r>
+        <w:t>|10010011001100</w:t>
+      </w:r>
+    </w:p>
+    <w:p>
+      <w:pPr>
+        <w:jc w:val="left"/>
+      </w:pPr>
+      <w:r>
+        <w:t>Child 2</w:t>
+      </w:r>
+      <w:r>
+        <w:t>：</w:t>
+      </w:r>
+      <w:r>
+        <w:t>10|</w:t>
+      </w:r>
+      <w:r>
+        <w:rPr>
+          <w:color w:val="FF0000"/>
+        </w:rPr>
+        <w:t>110</w:t>
+      </w:r>
+      <w:r>
+        <w:rPr>
+          <w:color w:val="FF0000"/>
+        </w:rPr>
+        <w:t>1</w:t>
+      </w:r>
+      <w:r>
+        <w:t>|01000000100101</w:t>
+      </w:r>
+    </w:p>
+    <w:p>
+      <w:pPr>
+        <w:jc w:val="left"/>
+      </w:pPr>
+    </w:p>
+    <w:p>
+      <w:pPr>
+        <w:jc w:val="left"/>
+      </w:pPr>
+      <w:r>
+        <w:t>C</w:t>
+      </w:r>
+      <w:r>
+        <w:t>opy chromosomes to the next generation</w:t>
+      </w:r>
+      <w:r>
+        <w:t xml:space="preserve"> and repeat the process for Parent2.</w:t>
+      </w:r>
+    </w:p>
+    <w:p>
+      <w:pPr>
+        <w:jc w:val="left"/>
+      </w:pPr>
+    </w:p>
+    <w:p>
+      <w:pPr>
+        <w:jc w:val="left"/>
+        <w:rPr>
+          <w:i/>
+        </w:rPr>
+      </w:pPr>
+      <w:r>
+        <w:rPr>
+          <w:rFonts w:hint="eastAsia"/>
+        </w:rPr>
+        <w:t>5</w:t>
+      </w:r>
+      <w:r>
+        <w:t>.</w:t>
+      </w:r>
+      <w:r>
+        <w:rPr>
+          <w:i/>
+        </w:rPr>
+        <w:t xml:space="preserve"> </w:t>
+      </w:r>
+      <w:r>
+        <w:rPr>
+          <w:i/>
+        </w:rPr>
+        <w:t>Mutation</w:t>
+      </w:r>
+      <w:r>
+        <w:rPr>
+          <w:i/>
+        </w:rPr>
+        <w:t>:</w:t>
+      </w:r>
+    </w:p>
+    <w:p>
+      <w:pPr>
+        <w:jc w:val="left"/>
+      </w:pPr>
+    </w:p>
+    <w:p>
+      <w:pPr>
+        <w:jc w:val="left"/>
+      </w:pPr>
+      <w:r>
+        <w:t xml:space="preserve">If the </w:t>
+      </w:r>
+      <w:r>
+        <w:t>random</w:t>
+      </w:r>
+      <w:r>
+        <w:t xml:space="preserve"> probability is less than the probability of variation Pm(0.1)</w:t>
       </w:r>
       <w:r>
         <w:t>，</w:t>
       </w:r>
       <w:r>
-        <w:rPr>
-          <w:rFonts w:hint="eastAsia"/>
-        </w:rPr>
-        <w:t>剩下</w:t>
-      </w:r>
-      <w:r>
-        <w:t>的</w:t>
-      </w:r>
-      <w:r>
-        <w:rPr>
-          <w:rFonts w:hint="eastAsia"/>
-        </w:rPr>
-        <w:t>染色体根据</w:t>
-      </w:r>
-      <w:r>
-        <w:t>染色体的累</w:t>
-      </w:r>
-      <w:r>
-        <w:rPr>
-          <w:rFonts w:ascii="宋体" w:eastAsia="宋体" w:hAnsi="宋体" w:cs="宋体" w:hint="eastAsia"/>
-        </w:rPr>
-        <w:lastRenderedPageBreak/>
-        <w:t>积</w:t>
-      </w:r>
-      <w:r>
-        <w:rPr>
-          <w:rFonts w:hint="eastAsia"/>
-        </w:rPr>
-        <w:t>概率</w:t>
+        <w:t>chromosomes</w:t>
+      </w:r>
+      <w:r>
+        <w:t xml:space="preserve"> will mutate. The m</w:t>
+      </w:r>
+      <w:r>
+        <w:t xml:space="preserve">utation is a random change </w:t>
+      </w:r>
+      <w:r>
+        <w:t>on one gene of a chromosomal</w:t>
       </w:r>
       <w:r>
         <w:t>，</w:t>
       </w:r>
       <w:r>
-        <w:rPr>
-          <w:rFonts w:hint="eastAsia"/>
-        </w:rPr>
-        <w:t>采用</w:t>
-      </w:r>
-      <w:r>
-        <w:rPr>
-          <w:rFonts w:ascii="宋体" w:eastAsia="宋体" w:hAnsi="宋体" w:cs="宋体" w:hint="eastAsia"/>
-          <w:highlight w:val="cyan"/>
-        </w:rPr>
-        <w:t>转盘</w:t>
-      </w:r>
-      <w:r>
-        <w:rPr>
-          <w:highlight w:val="cyan"/>
-        </w:rPr>
-        <w:t>的方式</w:t>
-      </w:r>
-      <w:r>
-        <w:rPr>
-          <w:rFonts w:ascii="宋体" w:eastAsia="宋体" w:hAnsi="宋体" w:cs="宋体" w:hint="eastAsia"/>
-        </w:rPr>
-        <w:t>选择</w:t>
-      </w:r>
-      <w:r>
-        <w:t>父母染色体，</w:t>
-      </w:r>
-      <w:r>
-        <w:rPr>
-          <w:rFonts w:ascii="宋体" w:eastAsia="宋体" w:hAnsi="宋体" w:cs="宋体" w:hint="eastAsia"/>
-        </w:rPr>
-        <w:t>这样</w:t>
-      </w:r>
-      <w:r>
-        <w:t>fitness</w:t>
-      </w:r>
-      <w:r>
-        <w:t>越小的越容易被</w:t>
-      </w:r>
-      <w:r>
-        <w:rPr>
-          <w:rFonts w:ascii="宋体" w:eastAsia="宋体" w:hAnsi="宋体" w:cs="宋体" w:hint="eastAsia"/>
-        </w:rPr>
-        <w:t>选</w:t>
-      </w:r>
-      <w:r>
-        <w:t>中，</w:t>
-      </w:r>
-      <w:r>
-        <w:rPr>
-          <w:rFonts w:hint="eastAsia"/>
-        </w:rPr>
-        <w:t>符合</w:t>
-      </w:r>
-      <w:r>
-        <w:t>自然</w:t>
-      </w:r>
-      <w:r>
-        <w:rPr>
-          <w:rFonts w:ascii="宋体" w:eastAsia="宋体" w:hAnsi="宋体" w:cs="宋体" w:hint="eastAsia"/>
-        </w:rPr>
-        <w:t>选择</w:t>
-      </w:r>
-      <w:r>
-        <w:rPr>
-          <w:rFonts w:hint="eastAsia"/>
-        </w:rPr>
-        <w:t>；</w:t>
-      </w:r>
-    </w:p>
-    <w:p>
-      <w:pPr>
-        <w:jc w:val="left"/>
-      </w:pPr>
-    </w:p>
-    <w:p>
-      <w:pPr>
-        <w:jc w:val="left"/>
-      </w:pPr>
-      <w:r>
-        <w:rPr>
-          <w:i/>
-        </w:rPr>
-        <w:t>4.</w:t>
-      </w:r>
-      <w:r>
-        <w:rPr>
-          <w:i/>
-        </w:rPr>
-        <w:t xml:space="preserve">Crossing Over: </w:t>
-      </w:r>
-      <w:r>
-        <w:rPr>
-          <w:rFonts w:hint="eastAsia"/>
-        </w:rPr>
-        <w:t xml:space="preserve"> </w:t>
-      </w:r>
-    </w:p>
-    <w:p>
-      <w:pPr>
-        <w:jc w:val="left"/>
-      </w:pPr>
-      <w:r>
-        <w:rPr>
-          <w:rFonts w:hint="eastAsia"/>
-        </w:rPr>
-        <w:t xml:space="preserve">After </w:t>
-      </w:r>
-      <w:r>
-        <w:t>we selected parent</w:t>
-      </w:r>
-      <w:r>
-        <w:t xml:space="preserve"> chromosomes</w:t>
-      </w:r>
-      <w:r>
-        <w:t xml:space="preserve">, we randomly exchange </w:t>
-      </w:r>
-      <w:r>
-        <w:t>fragments in each chromosome</w:t>
-      </w:r>
-      <w:r>
-        <w:t xml:space="preserve"> to cross over</w:t>
-      </w:r>
-      <w:r>
-        <w:t>.</w:t>
-      </w:r>
-      <w:r>
-        <w:rPr>
-          <w:rFonts w:ascii="宋体" w:eastAsia="宋体" w:hAnsi="宋体" w:cs="宋体" w:hint="eastAsia"/>
-        </w:rPr>
-        <w:t>选</w:t>
-      </w:r>
-      <w:r>
-        <w:rPr>
-          <w:rFonts w:hint="eastAsia"/>
-        </w:rPr>
-        <w:t>出</w:t>
-      </w:r>
-      <w:r>
-        <w:t>的父母染色体，</w:t>
-      </w:r>
-      <w:r>
-        <w:rPr>
-          <w:rFonts w:ascii="宋体" w:eastAsia="宋体" w:hAnsi="宋体" w:cs="宋体" w:hint="eastAsia"/>
-        </w:rPr>
-        <w:t>俩俩杂</w:t>
-      </w:r>
-      <w:r>
-        <w:t>交，</w:t>
-      </w:r>
-      <w:r>
-        <w:rPr>
-          <w:rFonts w:hint="eastAsia"/>
-          <w:highlight w:val="cyan"/>
-        </w:rPr>
-        <w:t>再</w:t>
-      </w:r>
-      <w:r>
-        <w:rPr>
-          <w:rFonts w:ascii="宋体" w:eastAsia="宋体" w:hAnsi="宋体" w:cs="宋体" w:hint="eastAsia"/>
-          <w:highlight w:val="cyan"/>
-        </w:rPr>
-        <w:t>满</w:t>
-      </w:r>
-      <w:r>
-        <w:rPr>
-          <w:rFonts w:hint="eastAsia"/>
-          <w:highlight w:val="cyan"/>
-        </w:rPr>
-        <w:t>足</w:t>
-      </w:r>
-      <w:r>
-        <w:rPr>
-          <w:rFonts w:ascii="宋体" w:eastAsia="宋体" w:hAnsi="宋体" w:cs="宋体" w:hint="eastAsia"/>
-          <w:highlight w:val="cyan"/>
-        </w:rPr>
-        <w:t>杂</w:t>
-      </w:r>
-      <w:r>
-        <w:rPr>
-          <w:highlight w:val="cyan"/>
-        </w:rPr>
-        <w:t>交概率的前提下</w:t>
-      </w:r>
-      <w:r>
-        <w:t>，</w:t>
-      </w:r>
-      <w:r>
-        <w:rPr>
-          <w:rFonts w:hint="eastAsia"/>
-        </w:rPr>
-        <w:t>生成</w:t>
-      </w:r>
-      <w:r>
-        <w:t>两个后代，</w:t>
-      </w:r>
-      <w:r>
-        <w:rPr>
-          <w:rFonts w:ascii="宋体" w:eastAsia="宋体" w:hAnsi="宋体" w:cs="宋体" w:hint="eastAsia"/>
-        </w:rPr>
-        <w:t>杂</w:t>
-      </w:r>
-      <w:r>
-        <w:rPr>
-          <w:rFonts w:hint="eastAsia"/>
-        </w:rPr>
-        <w:t>交</w:t>
-      </w:r>
-      <w:r>
-        <w:t>的方式是随机</w:t>
-      </w:r>
-      <w:r>
-        <w:rPr>
-          <w:rFonts w:hint="eastAsia"/>
-        </w:rPr>
-        <w:t>交</w:t>
-      </w:r>
-      <w:r>
-        <w:rPr>
-          <w:rFonts w:ascii="宋体" w:eastAsia="宋体" w:hAnsi="宋体" w:cs="宋体" w:hint="eastAsia"/>
-        </w:rPr>
-        <w:t>换</w:t>
-      </w:r>
-      <w:r>
-        <w:t>每个染色体中相</w:t>
-      </w:r>
-      <w:r>
-        <w:rPr>
-          <w:rFonts w:ascii="宋体" w:eastAsia="宋体" w:hAnsi="宋体" w:cs="宋体" w:hint="eastAsia"/>
-        </w:rPr>
-        <w:t>应</w:t>
-      </w:r>
-      <w:r>
-        <w:t>的片段，</w:t>
-      </w:r>
+        <w:t>and mutate to 0(if the gene was 1) or 1(if the gene was 0).</w:t>
+      </w:r>
+    </w:p>
+    <w:p>
+      <w:pPr>
+        <w:jc w:val="left"/>
+      </w:pPr>
       <w:r>
         <w:t>For example:</w:t>
       </w:r>
@@ -1087,314 +1454,22 @@
         <w:jc w:val="left"/>
       </w:pPr>
       <w:r>
-        <w:t xml:space="preserve">     Parent </w:t>
-      </w:r>
-      <w:r>
-        <w:rPr>
-          <w:rFonts w:hint="eastAsia"/>
-        </w:rPr>
-        <w:t>c</w:t>
-      </w:r>
-      <w:r>
-        <w:t>1</w:t>
+        <w:t>C</w:t>
+      </w:r>
+      <w:r>
+        <w:t>hromosome</w:t>
+      </w:r>
+      <w:r>
+        <w:t xml:space="preserve"> c gene is</w:t>
       </w:r>
       <w:r>
         <w:t>：</w:t>
       </w:r>
-      <w:r>
-        <w:t>00|</w:t>
-      </w:r>
-      <w:r>
-        <w:rPr>
-          <w:color w:val="FF0000"/>
-        </w:rPr>
-        <w:t>110</w:t>
-      </w:r>
-      <w:r>
-        <w:rPr>
-          <w:color w:val="FF0000"/>
-        </w:rPr>
-        <w:t>1</w:t>
-      </w:r>
-      <w:r>
-        <w:t>|10010011001100</w:t>
-      </w:r>
-    </w:p>
-    <w:p>
-      <w:pPr>
-        <w:jc w:val="left"/>
-      </w:pPr>
-      <w:r>
-        <w:t xml:space="preserve">     Parent c2</w:t>
-      </w:r>
-      <w:r>
-        <w:t>：</w:t>
-      </w:r>
-      <w:r>
-        <w:t>10|</w:t>
-      </w:r>
-      <w:r>
-        <w:rPr>
-          <w:color w:val="FF0000"/>
-        </w:rPr>
-        <w:t>100</w:t>
-      </w:r>
-      <w:r>
-        <w:rPr>
-          <w:color w:val="FF0000"/>
-        </w:rPr>
-        <w:t>1</w:t>
-      </w:r>
-      <w:r>
-        <w:t>|01000000100101</w:t>
-      </w:r>
-    </w:p>
-    <w:p>
-      <w:pPr>
-        <w:jc w:val="left"/>
-      </w:pPr>
-      <w:r>
-        <w:t xml:space="preserve">    </w:t>
-      </w:r>
-      <w:r>
-        <w:rPr>
-          <w:rFonts w:hint="eastAsia"/>
-        </w:rPr>
-        <w:t>Swap</w:t>
-      </w:r>
-      <w:r>
-        <w:t xml:space="preserve"> gene fragment</w:t>
-      </w:r>
-      <w:r>
-        <w:t xml:space="preserve"> </w:t>
-      </w:r>
-      <w:r>
-        <w:t xml:space="preserve">index </w:t>
-      </w:r>
-      <w:r>
-        <w:rPr>
-          <w:rFonts w:hint="eastAsia"/>
-        </w:rPr>
-        <w:t>2</w:t>
-      </w:r>
-      <w:r>
-        <w:t>-5</w:t>
-      </w:r>
-      <w:bookmarkStart w:id="0" w:name="_GoBack"/>
-      <w:bookmarkEnd w:id="0"/>
-      <w:r>
-        <w:t>:</w:t>
-      </w:r>
-    </w:p>
-    <w:p>
-      <w:pPr>
-        <w:jc w:val="left"/>
-      </w:pPr>
-    </w:p>
-    <w:p>
-      <w:pPr>
-        <w:jc w:val="left"/>
-      </w:pPr>
-      <w:r>
-        <w:t>Child 1</w:t>
-      </w:r>
-      <w:r>
-        <w:t>：</w:t>
-      </w:r>
-      <w:r>
-        <w:t>00|</w:t>
-      </w:r>
-      <w:r>
-        <w:rPr>
-          <w:color w:val="FF0000"/>
-        </w:rPr>
-        <w:t>100</w:t>
-      </w:r>
-      <w:r>
-        <w:rPr>
-          <w:color w:val="FF0000"/>
-        </w:rPr>
-        <w:t>1</w:t>
-      </w:r>
-      <w:r>
-        <w:t>|10010011001100</w:t>
-      </w:r>
-    </w:p>
-    <w:p>
-      <w:pPr>
-        <w:jc w:val="left"/>
-      </w:pPr>
-      <w:r>
-        <w:t>Child 2</w:t>
-      </w:r>
-      <w:r>
-        <w:t>：</w:t>
-      </w:r>
-      <w:r>
-        <w:t>10|</w:t>
-      </w:r>
-      <w:r>
-        <w:rPr>
-          <w:color w:val="FF0000"/>
-        </w:rPr>
-        <w:t>110</w:t>
-      </w:r>
-      <w:r>
-        <w:rPr>
-          <w:color w:val="FF0000"/>
-        </w:rPr>
-        <w:t>1</w:t>
-      </w:r>
-      <w:r>
-        <w:t>|01000000100101</w:t>
-      </w:r>
-    </w:p>
-    <w:p>
-      <w:pPr>
-        <w:jc w:val="left"/>
-      </w:pPr>
-    </w:p>
-    <w:p>
-      <w:pPr>
-        <w:jc w:val="left"/>
-      </w:pPr>
-      <w:r>
-        <w:t>C</w:t>
-      </w:r>
-      <w:r>
-        <w:t>opy chromosomes to the next generation</w:t>
-      </w:r>
-      <w:r>
-        <w:t xml:space="preserve"> and repeat the process for Parent2.</w:t>
-      </w:r>
-    </w:p>
-    <w:p>
-      <w:pPr>
-        <w:jc w:val="left"/>
-      </w:pPr>
-    </w:p>
-    <w:p>
-      <w:pPr>
-        <w:jc w:val="left"/>
-        <w:rPr>
-          <w:i/>
-        </w:rPr>
-      </w:pPr>
-      <w:r>
-        <w:rPr>
-          <w:rFonts w:hint="eastAsia"/>
-        </w:rPr>
-        <w:t>5</w:t>
-      </w:r>
-      <w:r>
-        <w:t>.</w:t>
-      </w:r>
-      <w:r>
-        <w:rPr>
-          <w:i/>
-        </w:rPr>
-        <w:t xml:space="preserve"> </w:t>
-      </w:r>
-      <w:r>
-        <w:rPr>
-          <w:i/>
-        </w:rPr>
-        <w:t>Mutation</w:t>
-      </w:r>
-      <w:r>
-        <w:rPr>
-          <w:i/>
-        </w:rPr>
-        <w:t>:</w:t>
-      </w:r>
-    </w:p>
-    <w:p>
-      <w:pPr>
-        <w:jc w:val="left"/>
-      </w:pPr>
-    </w:p>
-    <w:p>
-      <w:pPr>
-        <w:jc w:val="left"/>
-      </w:pPr>
-      <w:r>
-        <w:rPr>
-          <w:highlight w:val="cyan"/>
-        </w:rPr>
-        <w:t>如果每个</w:t>
-      </w:r>
-      <w:r>
-        <w:rPr>
-          <w:rFonts w:hint="eastAsia"/>
-          <w:highlight w:val="cyan"/>
-        </w:rPr>
-        <w:t>染色</w:t>
-      </w:r>
-      <w:r>
-        <w:rPr>
-          <w:highlight w:val="cyan"/>
-        </w:rPr>
-        <w:t>体符合</w:t>
-      </w:r>
-      <w:r>
-        <w:rPr>
-          <w:rFonts w:ascii="宋体" w:eastAsia="宋体" w:hAnsi="宋体" w:cs="宋体" w:hint="eastAsia"/>
-          <w:highlight w:val="cyan"/>
-        </w:rPr>
-        <w:t>变</w:t>
-      </w:r>
-      <w:r>
-        <w:rPr>
-          <w:highlight w:val="cyan"/>
-        </w:rPr>
-        <w:t>异的概率</w:t>
-      </w:r>
-      <w:r>
-        <w:t>，</w:t>
-      </w:r>
-      <w:r>
-        <w:t>chromosomes</w:t>
-      </w:r>
-      <w:r>
-        <w:t xml:space="preserve"> will mutate. The m</w:t>
-      </w:r>
-      <w:r>
-        <w:t xml:space="preserve">utation is a random change </w:t>
-      </w:r>
-      <w:r>
-        <w:t>on one gene of a chromosomal</w:t>
-      </w:r>
-      <w:r>
-        <w:t>，</w:t>
-      </w:r>
-      <w:r>
-        <w:t>and mutate to 0(if the gene was 1) or 1(if the gene was 0).</w:t>
-      </w:r>
-    </w:p>
-    <w:p>
-      <w:pPr>
-        <w:jc w:val="left"/>
-      </w:pPr>
-      <w:r>
-        <w:t>For example,:</w:t>
-      </w:r>
-    </w:p>
-    <w:p>
-      <w:pPr>
-        <w:jc w:val="left"/>
-      </w:pPr>
-      <w:r>
-        <w:t>C</w:t>
-      </w:r>
-      <w:r>
-        <w:t>hromosome</w:t>
-      </w:r>
-      <w:r>
-        <w:t xml:space="preserve"> c gene is</w:t>
-      </w:r>
-      <w:r>
-        <w:t>：</w:t>
-      </w:r>
+    </w:p>
+    <w:p>
+      <w:pPr>
+        <w:jc w:val="left"/>
+      </w:pPr>
       <w:r>
         <w:t>0011</w:t>
       </w:r>
@@ -1508,7 +1583,7 @@
           <w:lang w:eastAsia="en-US"/>
         </w:rPr>
         <w:drawing>
-          <wp:inline distT="0" distB="0" distL="0" distR="0" wp14:anchorId="4BF6C39F" wp14:editId="54BB8C8B">
+          <wp:inline distT="0" distB="0" distL="0" distR="0" wp14:anchorId="44453D72" wp14:editId="2F53085F">
             <wp:extent cx="5270500" cy="2608580"/>
             <wp:effectExtent l="0" t="0" r="12700" b="7620"/>
             <wp:docPr id="6" name="图片 6"/>
@@ -1561,11 +1636,9 @@
       <w:pPr>
         <w:jc w:val="left"/>
       </w:pPr>
-    </w:p>
-    <w:p>
-      <w:pPr>
-        <w:jc w:val="left"/>
-      </w:pPr>
+      <w:r>
+        <w:t>We ran on 1500 generations to get the best chromosome and its generation</w:t>
+      </w:r>
     </w:p>
     <w:p>
       <w:pPr>
@@ -1577,7 +1650,7 @@
           <w:lang w:eastAsia="en-US"/>
         </w:rPr>
         <w:drawing>
-          <wp:inline distT="0" distB="0" distL="0" distR="0" wp14:anchorId="3A0B8BE9" wp14:editId="68033432">
+          <wp:inline distT="0" distB="0" distL="0" distR="0" wp14:anchorId="1F74E2B4" wp14:editId="6229E416">
             <wp:extent cx="5270500" cy="2211070"/>
             <wp:effectExtent l="0" t="0" r="12700" b="0"/>
             <wp:docPr id="5" name="图片 5"/>
@@ -1622,35 +1695,57 @@
       <w:pPr>
         <w:jc w:val="left"/>
       </w:pPr>
+    </w:p>
+    <w:p>
+      <w:pPr>
+        <w:jc w:val="left"/>
+      </w:pPr>
       <w:r>
         <w:rPr>
           <w:rFonts w:hint="eastAsia"/>
         </w:rPr>
-        <w:t>Unit Tests</w:t>
-      </w:r>
-      <w:r>
-        <w:t xml:space="preserve"> passed screenshot</w:t>
-      </w:r>
-    </w:p>
-    <w:p>
-      <w:pPr>
-        <w:jc w:val="left"/>
-      </w:pPr>
-    </w:p>
-    <w:p>
-      <w:pPr>
-        <w:jc w:val="left"/>
-      </w:pPr>
+        <w:t>The</w:t>
+      </w:r>
+      <w:r>
+        <w:t xml:space="preserve"> following graph</w:t>
+      </w:r>
+      <w:r>
+        <w:t xml:space="preserve"> is</w:t>
+      </w:r>
+      <w:r>
+        <w:t xml:space="preserve"> best chromosome</w:t>
+      </w:r>
+      <w:r>
+        <w:t>'s fitness</w:t>
+      </w:r>
+      <w:r>
+        <w:t xml:space="preserve"> of each generation:</w:t>
+      </w:r>
+      <w:r>
+        <w:t xml:space="preserve"> w</w:t>
+      </w:r>
+      <w:r>
+        <w:t xml:space="preserve">e can see the </w:t>
+      </w:r>
+      <w:r>
+        <w:t>value is growing to</w:t>
+      </w:r>
+      <w:r>
+        <w:t xml:space="preserve"> more and more stable, and the best chr</w:t>
+      </w:r>
+      <w:r>
+        <w:t>omosome fitness is around 29.42</w:t>
+      </w:r>
       <w:r>
         <w:rPr>
           <w:noProof/>
           <w:lang w:eastAsia="en-US"/>
         </w:rPr>
         <w:drawing>
-          <wp:inline distT="0" distB="0" distL="0" distR="0" wp14:anchorId="5DF6581A" wp14:editId="4E9EB38A">
-            <wp:extent cx="5270500" cy="2535555"/>
-            <wp:effectExtent l="0" t="0" r="12700" b="4445"/>
-            <wp:docPr id="3" name="图片 3"/>
+          <wp:inline distT="0" distB="0" distL="0" distR="0" wp14:anchorId="3B97BD17" wp14:editId="473DF5CB">
+            <wp:extent cx="5816600" cy="2616200"/>
+            <wp:effectExtent l="0" t="0" r="0" b="0"/>
+            <wp:docPr id="11" name="Picture 11" descr="Macintosh HD:Users:zhaowenyin:Desktop:Screen Shot 2018-04-15 at 20.35.30.png"/>
             <wp:cNvGraphicFramePr>
               <a:graphicFrameLocks xmlns:a="http://schemas.openxmlformats.org/drawingml/2006/main" noChangeAspect="1"/>
             </wp:cNvGraphicFramePr>
@@ -1658,23 +1753,36 @@
               <a:graphicData uri="http://schemas.openxmlformats.org/drawingml/2006/picture">
                 <pic:pic xmlns:pic="http://schemas.openxmlformats.org/drawingml/2006/picture">
                   <pic:nvPicPr>
-                    <pic:cNvPr id="1" name=""/>
-                    <pic:cNvPicPr/>
+                    <pic:cNvPr id="0" name="Picture 4" descr="Macintosh HD:Users:zhaowenyin:Desktop:Screen Shot 2018-04-15 at 20.35.30.png"/>
+                    <pic:cNvPicPr>
+                      <a:picLocks noChangeAspect="1" noChangeArrowheads="1"/>
+                    </pic:cNvPicPr>
                   </pic:nvPicPr>
                   <pic:blipFill>
-                    <a:blip r:embed="rId9"/>
+                    <a:blip r:embed="rId9">
+                      <a:extLst>
+                        <a:ext uri="{28A0092B-C50C-407E-A947-70E740481C1C}">
+                          <a14:useLocalDpi xmlns:a14="http://schemas.microsoft.com/office/drawing/2010/main" val="0"/>
+                        </a:ext>
+                      </a:extLst>
+                    </a:blip>
+                    <a:srcRect/>
                     <a:stretch>
                       <a:fillRect/>
                     </a:stretch>
                   </pic:blipFill>
-                  <pic:spPr>
+                  <pic:spPr bwMode="auto">
                     <a:xfrm>
                       <a:off x="0" y="0"/>
-                      <a:ext cx="5270500" cy="2535555"/>
+                      <a:ext cx="5816600" cy="2616200"/>
                     </a:xfrm>
                     <a:prstGeom prst="rect">
                       <a:avLst/>
                     </a:prstGeom>
+                    <a:noFill/>
+                    <a:ln>
+                      <a:noFill/>
+                    </a:ln>
                   </pic:spPr>
                 </pic:pic>
               </a:graphicData>
@@ -1686,33 +1794,46 @@
     <w:p>
       <w:pPr>
         <w:jc w:val="left"/>
-      </w:pPr>
-    </w:p>
-    <w:p>
-      <w:pPr>
-        <w:jc w:val="left"/>
-      </w:pPr>
-      <w:r>
-        <w:rPr>
-          <w:rFonts w:hint="eastAsia"/>
-        </w:rPr>
-        <w:t xml:space="preserve">  </w:t>
-      </w:r>
-    </w:p>
-    <w:p>
-      <w:pPr>
-        <w:jc w:val="left"/>
-      </w:pPr>
-      <w:r>
         <w:rPr>
           <w:noProof/>
           <w:lang w:eastAsia="en-US"/>
         </w:rPr>
+      </w:pPr>
+    </w:p>
+    <w:p>
+      <w:pPr>
+        <w:jc w:val="left"/>
+        <w:rPr>
+          <w:noProof/>
+          <w:lang w:eastAsia="en-US"/>
+        </w:rPr>
+      </w:pPr>
+      <w:r>
+        <w:rPr>
+          <w:b/>
+          <w:i/>
+          <w:noProof/>
+          <w:lang w:eastAsia="en-US"/>
+        </w:rPr>
+        <w:t>Location Selection:</w:t>
+      </w:r>
+      <w:r>
+        <w:rPr>
+          <w:noProof/>
+          <w:lang w:eastAsia="en-US"/>
+        </w:rPr>
+        <w:t xml:space="preserve"> </w:t>
+      </w:r>
+      <w:r>
+        <w:rPr>
+          <w:noProof/>
+          <w:lang w:eastAsia="en-US"/>
+        </w:rPr>
         <w:drawing>
-          <wp:inline distT="0" distB="0" distL="0" distR="0" wp14:anchorId="45914CF6" wp14:editId="44560E2E">
-            <wp:extent cx="5816600" cy="2921000"/>
-            <wp:effectExtent l="0" t="0" r="0" b="0"/>
-            <wp:docPr id="4" name="Picture 4" descr="Macintosh HD:Users:zhaowenyin:Library:Containers:com.tencent.xinWeChat:Data:Library:Application Support:com.tencent.xinWeChat:2.0b4.0.9:e3e3fcee4174d83a65fb6f14fed04351:Message:MessageTemp:ddf5d43fb07b2cb422ac997b952c1551:Image:43681523820314_.pic_hd.jpg"/>
+          <wp:inline distT="0" distB="0" distL="0" distR="0" wp14:anchorId="2F0B4FCD" wp14:editId="60014A41">
+            <wp:extent cx="5816600" cy="3797300"/>
+            <wp:effectExtent l="0" t="0" r="0" b="12700"/>
+            <wp:docPr id="7" name="Picture 7" descr="Macintosh HD:Users:zhaowenyin:Downloads:Screen Shot 2018-04-15 at 7.36.52 PM.png"/>
             <wp:cNvGraphicFramePr>
               <a:graphicFrameLocks xmlns:a="http://schemas.openxmlformats.org/drawingml/2006/main" noChangeAspect="1"/>
             </wp:cNvGraphicFramePr>
@@ -1720,7 +1841,7 @@
               <a:graphicData uri="http://schemas.openxmlformats.org/drawingml/2006/picture">
                 <pic:pic xmlns:pic="http://schemas.openxmlformats.org/drawingml/2006/picture">
                   <pic:nvPicPr>
-                    <pic:cNvPr id="0" name="Picture 1" descr="Macintosh HD:Users:zhaowenyin:Library:Containers:com.tencent.xinWeChat:Data:Library:Application Support:com.tencent.xinWeChat:2.0b4.0.9:e3e3fcee4174d83a65fb6f14fed04351:Message:MessageTemp:ddf5d43fb07b2cb422ac997b952c1551:Image:43681523820314_.pic_hd.jpg"/>
+                    <pic:cNvPr id="0" name="Picture 1" descr="Macintosh HD:Users:zhaowenyin:Downloads:Screen Shot 2018-04-15 at 7.36.52 PM.png"/>
                     <pic:cNvPicPr>
                       <a:picLocks noChangeAspect="1" noChangeArrowheads="1"/>
                     </pic:cNvPicPr>
@@ -1741,7 +1862,7 @@
                   <pic:spPr bwMode="auto">
                     <a:xfrm>
                       <a:off x="0" y="0"/>
-                      <a:ext cx="5816600" cy="2921000"/>
+                      <a:ext cx="5816600" cy="3797300"/>
                     </a:xfrm>
                     <a:prstGeom prst="rect">
                       <a:avLst/>
@@ -1758,6 +1879,157 @@
         </w:drawing>
       </w:r>
     </w:p>
+    <w:p>
+      <w:pPr>
+        <w:jc w:val="left"/>
+      </w:pPr>
+      <w:r>
+        <w:rPr>
+          <w:noProof/>
+          <w:lang w:eastAsia="en-US"/>
+        </w:rPr>
+        <w:drawing>
+          <wp:inline distT="0" distB="0" distL="0" distR="0" wp14:anchorId="2C8A9733" wp14:editId="5BD75578">
+            <wp:extent cx="5829300" cy="4368800"/>
+            <wp:effectExtent l="0" t="0" r="12700" b="0"/>
+            <wp:docPr id="10" name="Picture 10" descr="Macintosh HD:Users:zhaowenyin:Downloads:Screen Shot 2018-04-15 at 7.38.33 PM.png"/>
+            <wp:cNvGraphicFramePr>
+              <a:graphicFrameLocks xmlns:a="http://schemas.openxmlformats.org/drawingml/2006/main" noChangeAspect="1"/>
+            </wp:cNvGraphicFramePr>
+            <a:graphic xmlns:a="http://schemas.openxmlformats.org/drawingml/2006/main">
+              <a:graphicData uri="http://schemas.openxmlformats.org/drawingml/2006/picture">
+                <pic:pic xmlns:pic="http://schemas.openxmlformats.org/drawingml/2006/picture">
+                  <pic:nvPicPr>
+                    <pic:cNvPr id="0" name="Picture 3" descr="Macintosh HD:Users:zhaowenyin:Downloads:Screen Shot 2018-04-15 at 7.38.33 PM.png"/>
+                    <pic:cNvPicPr>
+                      <a:picLocks noChangeAspect="1" noChangeArrowheads="1"/>
+                    </pic:cNvPicPr>
+                  </pic:nvPicPr>
+                  <pic:blipFill>
+                    <a:blip r:embed="rId11">
+                      <a:extLst>
+                        <a:ext uri="{28A0092B-C50C-407E-A947-70E740481C1C}">
+                          <a14:useLocalDpi xmlns:a14="http://schemas.microsoft.com/office/drawing/2010/main" val="0"/>
+                        </a:ext>
+                      </a:extLst>
+                    </a:blip>
+                    <a:srcRect/>
+                    <a:stretch>
+                      <a:fillRect/>
+                    </a:stretch>
+                  </pic:blipFill>
+                  <pic:spPr bwMode="auto">
+                    <a:xfrm>
+                      <a:off x="0" y="0"/>
+                      <a:ext cx="5829300" cy="4368800"/>
+                    </a:xfrm>
+                    <a:prstGeom prst="rect">
+                      <a:avLst/>
+                    </a:prstGeom>
+                    <a:noFill/>
+                    <a:ln>
+                      <a:noFill/>
+                    </a:ln>
+                  </pic:spPr>
+                </pic:pic>
+              </a:graphicData>
+            </a:graphic>
+          </wp:inline>
+        </w:drawing>
+      </w:r>
+    </w:p>
+    <w:p>
+      <w:pPr>
+        <w:jc w:val="left"/>
+      </w:pPr>
+    </w:p>
+    <w:p>
+      <w:pPr>
+        <w:jc w:val="left"/>
+        <w:rPr>
+          <w:b/>
+          <w:i/>
+        </w:rPr>
+      </w:pPr>
+      <w:r>
+        <w:rPr>
+          <w:rFonts w:hint="eastAsia"/>
+          <w:b/>
+          <w:i/>
+        </w:rPr>
+        <w:t>Unit Tests</w:t>
+      </w:r>
+      <w:r>
+        <w:rPr>
+          <w:b/>
+          <w:i/>
+        </w:rPr>
+        <w:t xml:space="preserve"> passed screenshot</w:t>
+      </w:r>
+    </w:p>
+    <w:p>
+      <w:pPr>
+        <w:jc w:val="left"/>
+        <w:rPr>
+          <w:b/>
+          <w:i/>
+        </w:rPr>
+      </w:pPr>
+      <w:bookmarkStart w:id="0" w:name="_GoBack"/>
+      <w:bookmarkEnd w:id="0"/>
+    </w:p>
+    <w:p>
+      <w:pPr>
+        <w:jc w:val="left"/>
+      </w:pPr>
+      <w:r>
+        <w:rPr>
+          <w:noProof/>
+          <w:lang w:eastAsia="en-US"/>
+        </w:rPr>
+        <w:drawing>
+          <wp:inline distT="0" distB="0" distL="0" distR="0" wp14:anchorId="1C18DD35" wp14:editId="00EAF84C">
+            <wp:extent cx="5270500" cy="2535555"/>
+            <wp:effectExtent l="0" t="0" r="12700" b="4445"/>
+            <wp:docPr id="3" name="图片 3"/>
+            <wp:cNvGraphicFramePr>
+              <a:graphicFrameLocks xmlns:a="http://schemas.openxmlformats.org/drawingml/2006/main" noChangeAspect="1"/>
+            </wp:cNvGraphicFramePr>
+            <a:graphic xmlns:a="http://schemas.openxmlformats.org/drawingml/2006/main">
+              <a:graphicData uri="http://schemas.openxmlformats.org/drawingml/2006/picture">
+                <pic:pic xmlns:pic="http://schemas.openxmlformats.org/drawingml/2006/picture">
+                  <pic:nvPicPr>
+                    <pic:cNvPr id="1" name=""/>
+                    <pic:cNvPicPr/>
+                  </pic:nvPicPr>
+                  <pic:blipFill>
+                    <a:blip r:embed="rId12"/>
+                    <a:stretch>
+                      <a:fillRect/>
+                    </a:stretch>
+                  </pic:blipFill>
+                  <pic:spPr>
+                    <a:xfrm>
+                      <a:off x="0" y="0"/>
+                      <a:ext cx="5270500" cy="2535555"/>
+                    </a:xfrm>
+                    <a:prstGeom prst="rect">
+                      <a:avLst/>
+                    </a:prstGeom>
+                  </pic:spPr>
+                </pic:pic>
+              </a:graphicData>
+            </a:graphic>
+          </wp:inline>
+        </w:drawing>
+      </w:r>
+    </w:p>
+    <w:p>
+      <w:pPr>
+        <w:jc w:val="left"/>
+      </w:pPr>
+    </w:p>
+    <w:p/>
     <w:sectPr>
       <w:pgSz w:w="11900" w:h="16840"/>
       <w:pgMar w:top="630" w:right="1100" w:bottom="1440" w:left="1620" w:header="851" w:footer="992" w:gutter="0"/>

</xml_diff>